<commit_message>
added missing next steps
</commit_message>
<xml_diff>
--- a/StatusReports/Phase2/M9_ANSWER_Report.docx
+++ b/StatusReports/Phase2/M9_ANSWER_Report.docx
@@ -86,6 +86,8 @@
         </w:rPr>
         <w:t>, 2019</w:t>
       </w:r>
+      <w:bookmarkStart w:id="0" w:name="_GoBack"/>
+      <w:bookmarkEnd w:id="0"/>
     </w:p>
     <w:p>
       <w:pPr>
@@ -190,7 +192,7 @@
           <w:r>
             <w:fldChar w:fldCharType="separate"/>
           </w:r>
-          <w:hyperlink w:anchor="_Toc15499279" w:history="1">
+          <w:hyperlink w:anchor="_Toc15535546" w:history="1">
             <w:r>
               <w:rPr>
                 <w:rStyle w:val="Hyperlink"/>
@@ -217,7 +219,7 @@
                 <w:noProof/>
                 <w:webHidden/>
               </w:rPr>
-              <w:instrText xml:space="preserve"> PAGEREF _Toc15499279 \h </w:instrText>
+              <w:instrText xml:space="preserve"> PAGEREF _Toc15535546 \h </w:instrText>
             </w:r>
             <w:r>
               <w:rPr>
@@ -261,7 +263,7 @@
               <w:szCs w:val="22"/>
             </w:rPr>
           </w:pPr>
-          <w:hyperlink w:anchor="_Toc15499280" w:history="1">
+          <w:hyperlink w:anchor="_Toc15535547" w:history="1">
             <w:r>
               <w:rPr>
                 <w:rStyle w:val="Hyperlink"/>
@@ -288,7 +290,7 @@
                 <w:noProof/>
                 <w:webHidden/>
               </w:rPr>
-              <w:instrText xml:space="preserve"> PAGEREF _Toc15499280 \h </w:instrText>
+              <w:instrText xml:space="preserve"> PAGEREF _Toc15535547 \h </w:instrText>
             </w:r>
             <w:r>
               <w:rPr>
@@ -332,7 +334,7 @@
               <w:szCs w:val="22"/>
             </w:rPr>
           </w:pPr>
-          <w:hyperlink w:anchor="_Toc15499281" w:history="1">
+          <w:hyperlink w:anchor="_Toc15535548" w:history="1">
             <w:r>
               <w:rPr>
                 <w:rStyle w:val="Hyperlink"/>
@@ -359,7 +361,7 @@
                 <w:noProof/>
                 <w:webHidden/>
               </w:rPr>
-              <w:instrText xml:space="preserve"> PAGEREF _Toc15499281 \h </w:instrText>
+              <w:instrText xml:space="preserve"> PAGEREF _Toc15535548 \h </w:instrText>
             </w:r>
             <w:r>
               <w:rPr>
@@ -403,7 +405,7 @@
               <w:szCs w:val="22"/>
             </w:rPr>
           </w:pPr>
-          <w:hyperlink w:anchor="_Toc15499282" w:history="1">
+          <w:hyperlink w:anchor="_Toc15535549" w:history="1">
             <w:r>
               <w:rPr>
                 <w:rStyle w:val="Hyperlink"/>
@@ -430,7 +432,7 @@
                 <w:noProof/>
                 <w:webHidden/>
               </w:rPr>
-              <w:instrText xml:space="preserve"> PAGEREF _Toc15499282 \h </w:instrText>
+              <w:instrText xml:space="preserve"> PAGEREF _Toc15535549 \h </w:instrText>
             </w:r>
             <w:r>
               <w:rPr>
@@ -474,7 +476,7 @@
               <w:szCs w:val="22"/>
             </w:rPr>
           </w:pPr>
-          <w:hyperlink w:anchor="_Toc15499283" w:history="1">
+          <w:hyperlink w:anchor="_Toc15535550" w:history="1">
             <w:r>
               <w:rPr>
                 <w:rStyle w:val="Hyperlink"/>
@@ -501,7 +503,7 @@
                 <w:noProof/>
                 <w:webHidden/>
               </w:rPr>
-              <w:instrText xml:space="preserve"> PAGEREF _Toc15499283 \h </w:instrText>
+              <w:instrText xml:space="preserve"> PAGEREF _Toc15535550 \h </w:instrText>
             </w:r>
             <w:r>
               <w:rPr>
@@ -545,7 +547,7 @@
               <w:szCs w:val="22"/>
             </w:rPr>
           </w:pPr>
-          <w:hyperlink w:anchor="_Toc15499284" w:history="1">
+          <w:hyperlink w:anchor="_Toc15535551" w:history="1">
             <w:r>
               <w:rPr>
                 <w:rStyle w:val="Hyperlink"/>
@@ -572,7 +574,7 @@
                 <w:noProof/>
                 <w:webHidden/>
               </w:rPr>
-              <w:instrText xml:space="preserve"> PAGEREF _Toc15499284 \h </w:instrText>
+              <w:instrText xml:space="preserve"> PAGEREF _Toc15535551 \h </w:instrText>
             </w:r>
             <w:r>
               <w:rPr>
@@ -616,7 +618,7 @@
               <w:szCs w:val="22"/>
             </w:rPr>
           </w:pPr>
-          <w:hyperlink w:anchor="_Toc15499285" w:history="1">
+          <w:hyperlink w:anchor="_Toc15535552" w:history="1">
             <w:r>
               <w:rPr>
                 <w:rStyle w:val="Hyperlink"/>
@@ -643,7 +645,7 @@
                 <w:noProof/>
                 <w:webHidden/>
               </w:rPr>
-              <w:instrText xml:space="preserve"> PAGEREF _Toc15499285 \h </w:instrText>
+              <w:instrText xml:space="preserve"> PAGEREF _Toc15535552 \h </w:instrText>
             </w:r>
             <w:r>
               <w:rPr>
@@ -687,7 +689,7 @@
               <w:szCs w:val="22"/>
             </w:rPr>
           </w:pPr>
-          <w:hyperlink w:anchor="_Toc15499286" w:history="1">
+          <w:hyperlink w:anchor="_Toc15535553" w:history="1">
             <w:r>
               <w:rPr>
                 <w:rStyle w:val="Hyperlink"/>
@@ -714,7 +716,7 @@
                 <w:noProof/>
                 <w:webHidden/>
               </w:rPr>
-              <w:instrText xml:space="preserve"> PAGEREF _Toc15499286 \h </w:instrText>
+              <w:instrText xml:space="preserve"> PAGEREF _Toc15535553 \h </w:instrText>
             </w:r>
             <w:r>
               <w:rPr>
@@ -758,7 +760,7 @@
               <w:szCs w:val="22"/>
             </w:rPr>
           </w:pPr>
-          <w:hyperlink w:anchor="_Toc15499287" w:history="1">
+          <w:hyperlink w:anchor="_Toc15535554" w:history="1">
             <w:r>
               <w:rPr>
                 <w:rStyle w:val="Hyperlink"/>
@@ -785,7 +787,7 @@
                 <w:noProof/>
                 <w:webHidden/>
               </w:rPr>
-              <w:instrText xml:space="preserve"> PAGEREF _Toc15499287 \h </w:instrText>
+              <w:instrText xml:space="preserve"> PAGEREF _Toc15535554 \h </w:instrText>
             </w:r>
             <w:r>
               <w:rPr>
@@ -829,7 +831,7 @@
               <w:szCs w:val="22"/>
             </w:rPr>
           </w:pPr>
-          <w:hyperlink w:anchor="_Toc15499288" w:history="1">
+          <w:hyperlink w:anchor="_Toc15535555" w:history="1">
             <w:r>
               <w:rPr>
                 <w:rStyle w:val="Hyperlink"/>
@@ -856,7 +858,7 @@
                 <w:noProof/>
                 <w:webHidden/>
               </w:rPr>
-              <w:instrText xml:space="preserve"> PAGEREF _Toc15499288 \h </w:instrText>
+              <w:instrText xml:space="preserve"> PAGEREF _Toc15535555 \h </w:instrText>
             </w:r>
             <w:r>
               <w:rPr>
@@ -900,7 +902,7 @@
               <w:szCs w:val="22"/>
             </w:rPr>
           </w:pPr>
-          <w:hyperlink w:anchor="_Toc15499289" w:history="1">
+          <w:hyperlink w:anchor="_Toc15535556" w:history="1">
             <w:r>
               <w:rPr>
                 <w:rStyle w:val="Hyperlink"/>
@@ -927,7 +929,7 @@
                 <w:noProof/>
                 <w:webHidden/>
               </w:rPr>
-              <w:instrText xml:space="preserve"> PAGEREF _Toc15499289 \h </w:instrText>
+              <w:instrText xml:space="preserve"> PAGEREF _Toc15535556 \h </w:instrText>
             </w:r>
             <w:r>
               <w:rPr>
@@ -972,20 +974,13 @@
     </w:sdt>
     <w:p>
       <w:pPr>
-        <w:spacing w:after="120"/>
-      </w:pPr>
-    </w:p>
-    <w:p>
-      <w:pPr>
         <w:pStyle w:val="Heading1"/>
         <w:spacing w:after="120"/>
       </w:pPr>
-      <w:bookmarkStart w:id="0" w:name="_Toc15499279"/>
+      <w:bookmarkStart w:id="1" w:name="_Toc15535546"/>
       <w:r>
         <w:t>Introduction</w:t>
       </w:r>
-      <w:bookmarkStart w:id="1" w:name="_GoBack"/>
-      <w:bookmarkEnd w:id="0"/>
       <w:bookmarkEnd w:id="1"/>
     </w:p>
     <w:p>
@@ -1010,7 +1005,7 @@
           <w:color w:val="FF0000"/>
         </w:rPr>
       </w:pPr>
-      <w:bookmarkStart w:id="2" w:name="_Toc15499280"/>
+      <w:bookmarkStart w:id="2" w:name="_Toc15535547"/>
       <w:r>
         <w:lastRenderedPageBreak/>
         <w:t>Extraction of Scientific Concepts from Code</w:t>
@@ -1021,7 +1016,7 @@
       <w:pPr>
         <w:pStyle w:val="Heading2"/>
       </w:pPr>
-      <w:bookmarkStart w:id="3" w:name="_Toc15499281"/>
+      <w:bookmarkStart w:id="3" w:name="_Toc15535548"/>
       <w:r>
         <w:t>Code Extraction Meta-model and Process</w:t>
       </w:r>
@@ -1291,7 +1286,7 @@
       <w:pPr>
         <w:pStyle w:val="Heading2"/>
       </w:pPr>
-      <w:bookmarkStart w:id="4" w:name="_Toc15499282"/>
+      <w:bookmarkStart w:id="4" w:name="_Toc15535549"/>
       <w:r>
         <w:t>Capturing Assumptions and Constraints</w:t>
       </w:r>
@@ -8343,7 +8338,7 @@
           <w:color w:val="FF0000"/>
         </w:rPr>
       </w:pPr>
-      <w:bookmarkStart w:id="5" w:name="_Toc15499283"/>
+      <w:bookmarkStart w:id="5" w:name="_Toc15535550"/>
       <w:r>
         <w:t>Extraction of Scientific Concepts from Text</w:t>
       </w:r>
@@ -8362,7 +8357,15 @@
       </w:r>
       <w:proofErr w:type="spellEnd"/>
       <w:r>
-        <w:t xml:space="preserve">). The process would also include the identification of units (e.g. mph, kg, etc.) that appear in text and leveraging them to identify relevant associated concepts. This context provides two benefits: i) better semantics to ground the equations; the semantics in turn is useful for several other tasks such as model comparison, model combination etc. and ii) guiding model extraction from code. </w:t>
+        <w:t xml:space="preserve">). The process would also include the identification of units (e.g. mph, kg, etc.) that appear in text and leveraging them to identify relevant associated concepts. This context provides two benefits: </w:t>
+      </w:r>
+      <w:proofErr w:type="spellStart"/>
+      <w:r>
+        <w:t>i</w:t>
+      </w:r>
+      <w:proofErr w:type="spellEnd"/>
+      <w:r>
+        <w:t xml:space="preserve">) better semantics to ground the equations; the semantics in turn is useful for several other tasks such as model comparison, model combination etc. and ii) guiding model extraction from code. </w:t>
       </w:r>
     </w:p>
     <w:p>
@@ -8505,7 +8508,7 @@
           <w:color w:val="FF0000"/>
         </w:rPr>
       </w:pPr>
-      <w:bookmarkStart w:id="7" w:name="_Toc15499284"/>
+      <w:bookmarkStart w:id="7" w:name="_Toc15535551"/>
       <w:r>
         <w:t>Making Knowledge Useful through K-CHAIN</w:t>
       </w:r>
@@ -8699,13 +8702,8 @@
       <w:r>
         <w:t xml:space="preserve"> dictionary keys</w:t>
       </w:r>
-      <w:proofErr w:type="gramStart"/>
-      <w:r>
-        <w:t xml:space="preserve">. </w:t>
-      </w:r>
-      <w:proofErr w:type="gramEnd"/>
-      <w:r>
-        <w:t>I</w:t>
+      <w:r>
+        <w:t>. I</w:t>
       </w:r>
       <w:r>
         <w:t xml:space="preserve">f there is a match, then we use the graph node reference for that variable </w:t>
@@ -10648,7 +10646,7 @@
           <w:color w:val="FF0000"/>
         </w:rPr>
       </w:pPr>
-      <w:bookmarkStart w:id="11" w:name="_Toc15499285"/>
+      <w:bookmarkStart w:id="11" w:name="_Toc15535552"/>
       <w:r>
         <w:t>Keeping the Human in the Loop through Collaboration</w:t>
       </w:r>
@@ -11011,7 +11009,7 @@
           <w:color w:val="FF0000"/>
         </w:rPr>
       </w:pPr>
-      <w:bookmarkStart w:id="12" w:name="_Toc15499286"/>
+      <w:bookmarkStart w:id="12" w:name="_Toc15535553"/>
       <w:r>
         <w:t>Technology Relevance to GE</w:t>
       </w:r>
@@ -11680,7 +11678,7 @@
       <w:pPr>
         <w:pStyle w:val="Heading1"/>
       </w:pPr>
-      <w:bookmarkStart w:id="13" w:name="_Toc15499287"/>
+      <w:bookmarkStart w:id="13" w:name="_Toc15535554"/>
       <w:r>
         <w:t>Conclusion and Next Steps</w:t>
       </w:r>
@@ -11711,19 +11709,7 @@
     <w:p/>
     <w:p>
       <w:r>
-        <w:t xml:space="preserve">On the other hand, we are convinced that capturing the semantic constraints around the inputs and outputs of computational models is a critical need that will not go away. Although there may be room for improvement, our augmented types controlled-English grammar makes these semantic constraints explicit in a human readable format. How best to translate these constraints into models amenable to query and inference is an ongoing topic of research. Similarly, we are comfortable with our code extraction methodology of 1) using existing parsers to create abstract syntax trees (ASTs) from code, 2) transforming these ASTs into semantic models of the code over which we can query and reason to identify portions of the code that are candidates for extraction, 3) performing curation in collaboration with humans in the loop, 4) </w:t>
-      </w:r>
-      <w:r>
-        <w:t>extract</w:t>
-      </w:r>
-      <w:r>
-        <w:t>ing</w:t>
-      </w:r>
-      <w:r>
-        <w:t xml:space="preserve"> the relevant code segments from the original code</w:t>
-      </w:r>
-      <w:r>
-        <w:t xml:space="preserve">  and translating </w:t>
+        <w:t xml:space="preserve">On the other hand, we are convinced that capturing the semantic constraints around the inputs and outputs of computational models is a critical need that will not go away. Although there may be room for improvement, our augmented types controlled-English grammar makes these semantic constraints explicit in a human readable format. How best to translate these constraints into models amenable to query and inference is an ongoing topic of research. Similarly, we are comfortable with our code extraction methodology of 1) using existing parsers to create abstract syntax trees (ASTs) from code, 2) transforming these ASTs into semantic models of the code over which we can query and reason to identify portions of the code that are candidates for extraction, 3) performing curation in collaboration with humans in the loop, 4) extracting the relevant code segments from the original code  and translating </w:t>
       </w:r>
       <w:r>
         <w:t xml:space="preserve">them </w:t>
@@ -11736,6 +11722,24 @@
       </w:r>
       <w:r>
         <w:t xml:space="preserve">, and 5) adding the curated, extracted, translated models to the computational graph. </w:t>
+      </w:r>
+      <w:r>
+        <w:t>We have moved this work forward.</w:t>
+      </w:r>
+    </w:p>
+    <w:p/>
+    <w:p>
+      <w:r>
+        <w:t xml:space="preserve">Finally, we have business commitment to the importance of this activity and have initiated an internal project to develop closely related </w:t>
+      </w:r>
+      <w:r>
+        <w:t xml:space="preserve">and synergistic </w:t>
+      </w:r>
+      <w:r>
+        <w:t>capabilities that are not within the scope of the ASKE project.</w:t>
+      </w:r>
+      <w:r>
+        <w:t xml:space="preserve"> This will help us achieve both DARPA goals in the ASKE program and our internal goals of successfully applying the technology to GE engineering problems.</w:t>
       </w:r>
     </w:p>
     <w:p/>
@@ -11749,7 +11753,7 @@
         </w:rPr>
       </w:pPr>
       <w:r>
-        <w:t>Finally, we have business commitment to the importance of this activity and have initiated an internal project to develop closely related capabilities that are not within the scope of the ASKE project.</w:t>
+        <w:t>Looking forward, we have much work to do. Having resolved our strategy for collaborative dialog, we will pursue enhanced implementation. We will complete our evaluation of SHACL for semantic constraint representation and reasoning and complete translation of constraints for use by TA1 and TA2. This report identifies the key remaining issues for appending K-CHAIN models, and these will be addressed. We look forward to continued interaction with other ASKE providers.</w:t>
       </w:r>
       <w:r>
         <w:br w:type="page"/>
@@ -11760,7 +11764,7 @@
         <w:pStyle w:val="Heading1"/>
         <w:spacing w:after="120"/>
       </w:pPr>
-      <w:bookmarkStart w:id="14" w:name="_Toc15499288"/>
+      <w:bookmarkStart w:id="14" w:name="_Toc15535555"/>
       <w:r>
         <w:lastRenderedPageBreak/>
         <w:t>Appendix A: Code</w:t>
@@ -24535,7 +24539,7 @@
         <w:pStyle w:val="Heading1"/>
         <w:spacing w:after="120"/>
       </w:pPr>
-      <w:bookmarkStart w:id="15" w:name="_Toc15499289"/>
+      <w:bookmarkStart w:id="15" w:name="_Toc15535556"/>
       <w:r>
         <w:lastRenderedPageBreak/>
         <w:t>Appendix B: Augmented Types Meta-Model from SADL Implicit Model</w:t>
@@ -35342,7 +35346,7 @@
 </file>
 
 <file path=customXml/itemProps1.xml><?xml version="1.0" encoding="utf-8"?>
-<ds:datastoreItem xmlns:ds="http://schemas.openxmlformats.org/officeDocument/2006/customXml" ds:itemID="{A301E53F-CD79-4E69-A497-BD634ACF7A07}">
+<ds:datastoreItem xmlns:ds="http://schemas.openxmlformats.org/officeDocument/2006/customXml" ds:itemID="{63818F10-1D85-46A6-95CA-6A6BED88AC00}">
   <ds:schemaRefs>
     <ds:schemaRef ds:uri="http://schemas.openxmlformats.org/officeDocument/2006/bibliography"/>
   </ds:schemaRefs>

</xml_diff>